<commit_message>
Har lagt til endringer i P2_design: sidens mål, sidens utsende, og spesifikasjoner for design
</commit_message>
<xml_diff>
--- a/mock_up_blank.docx
+++ b/mock_up_blank.docx
@@ -10,89 +10,7 @@
         <mc:AlternateContent>
           <mc:Choice Requires="wps">
             <w:drawing>
-              <wp:anchor distT="0" distB="0" distL="114300" distR="114300" simplePos="0" relativeHeight="251659264" behindDoc="0" locked="0" layoutInCell="1" allowOverlap="1" wp14:anchorId="52BD1D40" wp14:editId="09E1F9E8">
-                <wp:simplePos x="0" y="0"/>
-                <wp:positionH relativeFrom="column">
-                  <wp:posOffset>2821305</wp:posOffset>
-                </wp:positionH>
-                <wp:positionV relativeFrom="paragraph">
-                  <wp:posOffset>2219028</wp:posOffset>
-                </wp:positionV>
-                <wp:extent cx="2061210" cy="1865630"/>
-                <wp:effectExtent l="0" t="0" r="0" b="1270"/>
-                <wp:wrapNone/>
-                <wp:docPr id="2" name="Rektangel 2"/>
-                <wp:cNvGraphicFramePr/>
-                <a:graphic xmlns:a="http://schemas.openxmlformats.org/drawingml/2006/main">
-                  <a:graphicData uri="http://schemas.microsoft.com/office/word/2010/wordprocessingShape">
-                    <wps:wsp>
-                      <wps:cNvSpPr/>
-                      <wps:spPr>
-                        <a:xfrm>
-                          <a:off x="0" y="0"/>
-                          <a:ext cx="2061210" cy="1865630"/>
-                        </a:xfrm>
-                        <a:prstGeom prst="rect">
-                          <a:avLst/>
-                        </a:prstGeom>
-                        <a:solidFill>
-                          <a:srgbClr val="D6DCE5">
-                            <a:alpha val="94902"/>
-                          </a:srgbClr>
-                        </a:solidFill>
-                        <a:ln>
-                          <a:noFill/>
-                        </a:ln>
-                      </wps:spPr>
-                      <wps:style>
-                        <a:lnRef idx="0">
-                          <a:scrgbClr r="0" g="0" b="0"/>
-                        </a:lnRef>
-                        <a:fillRef idx="0">
-                          <a:scrgbClr r="0" g="0" b="0"/>
-                        </a:fillRef>
-                        <a:effectRef idx="0">
-                          <a:scrgbClr r="0" g="0" b="0"/>
-                        </a:effectRef>
-                        <a:fontRef idx="minor">
-                          <a:schemeClr val="lt1"/>
-                        </a:fontRef>
-                      </wps:style>
-                      <wps:bodyPr rot="0" spcFirstLastPara="0" vertOverflow="overflow" horzOverflow="overflow" vert="horz" wrap="square" lIns="91440" tIns="45720" rIns="91440" bIns="45720" numCol="1" spcCol="0" rtlCol="0" fromWordArt="0" anchor="ctr" anchorCtr="0" forceAA="0" compatLnSpc="1">
-                        <a:prstTxWarp prst="textNoShape">
-                          <a:avLst/>
-                        </a:prstTxWarp>
-                        <a:noAutofit/>
-                      </wps:bodyPr>
-                    </wps:wsp>
-                  </a:graphicData>
-                </a:graphic>
-                <wp14:sizeRelH relativeFrom="margin">
-                  <wp14:pctWidth>0</wp14:pctWidth>
-                </wp14:sizeRelH>
-                <wp14:sizeRelV relativeFrom="margin">
-                  <wp14:pctHeight>0</wp14:pctHeight>
-                </wp14:sizeRelV>
-              </wp:anchor>
-            </w:drawing>
-          </mc:Choice>
-          <mc:Fallback>
-            <w:pict>
-              <v:rect w14:anchorId="19CC5979" id="Rektangel 2" o:spid="_x0000_s1026" style="position:absolute;margin-left:222.15pt;margin-top:174.75pt;width:162.3pt;height:146.9pt;z-index:251659264;visibility:visible;mso-wrap-style:square;mso-width-percent:0;mso-height-percent:0;mso-wrap-distance-left:9pt;mso-wrap-distance-top:0;mso-wrap-distance-right:9pt;mso-wrap-distance-bottom:0;mso-position-horizontal:absolute;mso-position-horizontal-relative:text;mso-position-vertical:absolute;mso-position-vertical-relative:text;mso-width-percent:0;mso-height-percent:0;mso-width-relative:margin;mso-height-relative:margin;v-text-anchor:middle" o:gfxdata="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" fillcolor="#d6dce5" stroked="f">
-                <v:fill opacity="62194f"/>
-              </v:rect>
-            </w:pict>
-          </mc:Fallback>
-        </mc:AlternateContent>
-      </w:r>
-      <w:r>
-        <w:rPr>
-          <w:noProof/>
-        </w:rPr>
-        <mc:AlternateContent>
-          <mc:Choice Requires="wps">
-            <w:drawing>
-              <wp:anchor distT="0" distB="0" distL="114300" distR="114300" simplePos="0" relativeHeight="251665408" behindDoc="0" locked="0" layoutInCell="1" allowOverlap="1" wp14:anchorId="5FB6ED40" wp14:editId="7B7EC101">
+              <wp:anchor distT="0" distB="0" distL="114300" distR="114300" simplePos="0" relativeHeight="251665408" behindDoc="0" locked="0" layoutInCell="1" allowOverlap="1" wp14:anchorId="5FB6ED40" wp14:editId="654F6DB1">
                 <wp:simplePos x="0" y="0"/>
                 <wp:positionH relativeFrom="column">
                   <wp:posOffset>4650072</wp:posOffset>
@@ -878,90 +796,8 @@
         <w:rPr>
           <w:noProof/>
         </w:rPr>
-        <mc:AlternateContent>
-          <mc:Choice Requires="wps">
-            <w:drawing>
-              <wp:anchor distT="0" distB="0" distL="114300" distR="114300" simplePos="0" relativeHeight="251661312" behindDoc="0" locked="0" layoutInCell="1" allowOverlap="1" wp14:anchorId="307C2A13" wp14:editId="4979C399">
-                <wp:simplePos x="0" y="0"/>
-                <wp:positionH relativeFrom="column">
-                  <wp:posOffset>793115</wp:posOffset>
-                </wp:positionH>
-                <wp:positionV relativeFrom="paragraph">
-                  <wp:posOffset>3843963</wp:posOffset>
-                </wp:positionV>
-                <wp:extent cx="1973655" cy="1955253"/>
-                <wp:effectExtent l="0" t="0" r="7620" b="6985"/>
-                <wp:wrapNone/>
-                <wp:docPr id="3" name="Rektangel 3"/>
-                <wp:cNvGraphicFramePr/>
-                <a:graphic xmlns:a="http://schemas.openxmlformats.org/drawingml/2006/main">
-                  <a:graphicData uri="http://schemas.microsoft.com/office/word/2010/wordprocessingShape">
-                    <wps:wsp>
-                      <wps:cNvSpPr/>
-                      <wps:spPr>
-                        <a:xfrm>
-                          <a:off x="0" y="0"/>
-                          <a:ext cx="1973655" cy="1955253"/>
-                        </a:xfrm>
-                        <a:prstGeom prst="rect">
-                          <a:avLst/>
-                        </a:prstGeom>
-                        <a:solidFill>
-                          <a:srgbClr val="D6DCE5">
-                            <a:alpha val="94902"/>
-                          </a:srgbClr>
-                        </a:solidFill>
-                        <a:ln>
-                          <a:noFill/>
-                        </a:ln>
-                      </wps:spPr>
-                      <wps:style>
-                        <a:lnRef idx="0">
-                          <a:scrgbClr r="0" g="0" b="0"/>
-                        </a:lnRef>
-                        <a:fillRef idx="0">
-                          <a:scrgbClr r="0" g="0" b="0"/>
-                        </a:fillRef>
-                        <a:effectRef idx="0">
-                          <a:scrgbClr r="0" g="0" b="0"/>
-                        </a:effectRef>
-                        <a:fontRef idx="minor">
-                          <a:schemeClr val="lt1"/>
-                        </a:fontRef>
-                      </wps:style>
-                      <wps:bodyPr rot="0" spcFirstLastPara="0" vertOverflow="overflow" horzOverflow="overflow" vert="horz" wrap="square" lIns="91440" tIns="45720" rIns="91440" bIns="45720" numCol="1" spcCol="0" rtlCol="0" fromWordArt="0" anchor="ctr" anchorCtr="0" forceAA="0" compatLnSpc="1">
-                        <a:prstTxWarp prst="textNoShape">
-                          <a:avLst/>
-                        </a:prstTxWarp>
-                        <a:noAutofit/>
-                      </wps:bodyPr>
-                    </wps:wsp>
-                  </a:graphicData>
-                </a:graphic>
-                <wp14:sizeRelH relativeFrom="margin">
-                  <wp14:pctWidth>0</wp14:pctWidth>
-                </wp14:sizeRelH>
-                <wp14:sizeRelV relativeFrom="margin">
-                  <wp14:pctHeight>0</wp14:pctHeight>
-                </wp14:sizeRelV>
-              </wp:anchor>
-            </w:drawing>
-          </mc:Choice>
-          <mc:Fallback>
-            <w:pict>
-              <v:rect w14:anchorId="398059DE" id="Rektangel 3" o:spid="_x0000_s1026" style="position:absolute;margin-left:62.45pt;margin-top:302.65pt;width:155.4pt;height:153.95pt;z-index:251661312;visibility:visible;mso-wrap-style:square;mso-width-percent:0;mso-height-percent:0;mso-wrap-distance-left:9pt;mso-wrap-distance-top:0;mso-wrap-distance-right:9pt;mso-wrap-distance-bottom:0;mso-position-horizontal:absolute;mso-position-horizontal-relative:text;mso-position-vertical:absolute;mso-position-vertical-relative:text;mso-width-percent:0;mso-height-percent:0;mso-width-relative:margin;mso-height-relative:margin;v-text-anchor:middle" o:gfxdata="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" fillcolor="#d6dce5" stroked="f">
-                <v:fill opacity="62194f"/>
-              </v:rect>
-            </w:pict>
-          </mc:Fallback>
-        </mc:AlternateContent>
-      </w:r>
-      <w:r>
-        <w:rPr>
-          <w:noProof/>
-        </w:rPr>
         <w:drawing>
-          <wp:inline distT="0" distB="0" distL="0" distR="0" wp14:anchorId="02ADAA52" wp14:editId="5B6BB2FA">
+          <wp:inline distT="0" distB="0" distL="0" distR="0" wp14:anchorId="02ADAA52" wp14:editId="579470C7">
             <wp:extent cx="5760720" cy="6426200"/>
             <wp:effectExtent l="0" t="0" r="0" b="0"/>
             <wp:docPr id="1" name="Bilde 1" descr="Et bilde som inneholder fugl, flokk, utendørs, mat&#10;&#10;Beskrivelse som er generert med svært høy visshet"/>
@@ -1002,6 +838,13 @@
           </wp:inline>
         </w:drawing>
       </w:r>
+    </w:p>
+    <w:p>
+      <w:r>
+        <w:br w:type="page"/>
+      </w:r>
+    </w:p>
+    <w:p>
       <w:bookmarkStart w:id="0" w:name="_GoBack"/>
       <w:bookmarkEnd w:id="0"/>
     </w:p>
@@ -1766,7 +1609,7 @@
 </file>
 
 <file path=customXml/itemProps1.xml><?xml version="1.0" encoding="utf-8"?>
-<ds:datastoreItem xmlns:ds="http://schemas.openxmlformats.org/officeDocument/2006/customXml" ds:itemID="{7D1F9EB0-006D-421F-97D7-ECD4716A803F}">
+<ds:datastoreItem xmlns:ds="http://schemas.openxmlformats.org/officeDocument/2006/customXml" ds:itemID="{1E7EABC5-42FC-4717-AE76-F5D7E8169B49}">
   <ds:schemaRefs>
     <ds:schemaRef ds:uri="http://schemas.openxmlformats.org/officeDocument/2006/bibliography"/>
   </ds:schemaRefs>

</xml_diff>